<commit_message>
CS1101 Unit 2 Learning Journal Submission
</commit_message>
<xml_diff>
--- a/BSc Computer Science (40x Subjects R80000) 0%/1st Year (10x Subjects R20000) 25%/1st Term/CS1101 Programming Fundamentals/Week 2/Learning Journal Assignment/Submission for Learning Journal Unit 2.docx
+++ b/BSc Computer Science (40x Subjects R80000) 0%/1st Year (10x Subjects R20000) 25%/1st Term/CS1101 Programming Fundamentals/Week 2/Learning Journal Assignment/Submission for Learning Journal Unit 2.docx
@@ -6,110 +6,189 @@
       <w:r>
         <w:t>Part 1:</w:t>
       </w:r>
+    </w:p>
+    <w:p>
+      <w:r>
+        <w:t xml:space="preserve">In the screenshot below I have created a function called </w:t>
+      </w:r>
+      <w:proofErr w:type="spellStart"/>
+      <w:r>
+        <w:t>print_volume</w:t>
+      </w:r>
+      <w:proofErr w:type="spellEnd"/>
+      <w:r>
+        <w:t>. The function takes an argument for the radius and calculates the volume of the sphere which it prints out. I have passed the function 3 radius inputs and the outputs can be seen below.</w:t>
+      </w:r>
+    </w:p>
+    <w:p>
+      <w:r>
+        <w:rPr>
+          <w:noProof/>
+          <w:lang w:eastAsia="en-ZA"/>
+        </w:rPr>
+        <w:drawing>
+          <wp:inline distT="0" distB="0" distL="0" distR="0" wp14:anchorId="449E4FF8" wp14:editId="1CE5240C">
+            <wp:extent cx="5731510" cy="2721128"/>
+            <wp:effectExtent l="0" t="0" r="2540" b="3175"/>
+            <wp:docPr id="1" name="Picture 1"/>
+            <wp:cNvGraphicFramePr>
+              <a:graphicFrameLocks xmlns:a="http://schemas.openxmlformats.org/drawingml/2006/main" noChangeAspect="1"/>
+            </wp:cNvGraphicFramePr>
+            <a:graphic xmlns:a="http://schemas.openxmlformats.org/drawingml/2006/main">
+              <a:graphicData uri="http://schemas.openxmlformats.org/drawingml/2006/picture">
+                <pic:pic xmlns:pic="http://schemas.openxmlformats.org/drawingml/2006/picture">
+                  <pic:nvPicPr>
+                    <pic:cNvPr id="0" name=""/>
+                    <pic:cNvPicPr/>
+                  </pic:nvPicPr>
+                  <pic:blipFill>
+                    <a:blip r:embed="rId5">
+                      <a:extLst>
+                        <a:ext uri="{28A0092B-C50C-407E-A947-70E740481C1C}">
+                          <a14:useLocalDpi xmlns:a14="http://schemas.microsoft.com/office/drawing/2010/main" val="0"/>
+                        </a:ext>
+                      </a:extLst>
+                    </a:blip>
+                    <a:stretch>
+                      <a:fillRect/>
+                    </a:stretch>
+                  </pic:blipFill>
+                  <pic:spPr>
+                    <a:xfrm>
+                      <a:off x="0" y="0"/>
+                      <a:ext cx="5731510" cy="2721128"/>
+                    </a:xfrm>
+                    <a:prstGeom prst="rect">
+                      <a:avLst/>
+                    </a:prstGeom>
+                  </pic:spPr>
+                </pic:pic>
+              </a:graphicData>
+            </a:graphic>
+          </wp:inline>
+        </w:drawing>
+      </w:r>
+    </w:p>
+    <w:p>
+      <w:r>
+        <w:t>Part 2:</w:t>
+      </w:r>
+    </w:p>
+    <w:p>
+      <w:r>
+        <w:t xml:space="preserve">In the screenshot below I created a function called swap. The function takes one argument as input called </w:t>
+      </w:r>
+      <w:proofErr w:type="spellStart"/>
+      <w:r>
+        <w:t>twochars</w:t>
+      </w:r>
+      <w:proofErr w:type="spellEnd"/>
+      <w:r>
+        <w:t>. The expected input is a string containing two character letters that the function will then swap around and p</w:t>
+      </w:r>
+      <w:r>
+        <w:t>rint out.</w:t>
+      </w:r>
+    </w:p>
+    <w:p>
+      <w:r>
+        <w:t>Below you can see I put my function to the test with 3 values assigned to my input variable test. During the test</w:t>
+      </w:r>
+      <w:r>
+        <w:t xml:space="preserve"> I realized that my function</w:t>
+      </w:r>
+      <w:r>
+        <w:t xml:space="preserve"> only account</w:t>
+      </w:r>
+      <w:r>
+        <w:t>s</w:t>
+      </w:r>
+      <w:r>
+        <w:t xml:space="preserve"> for the first two characte</w:t>
+      </w:r>
+      <w:r>
+        <w:t>rs in a given string and ignores</w:t>
+      </w:r>
+      <w:r>
+        <w:t xml:space="preserve"> all </w:t>
+      </w:r>
+      <w:r>
+        <w:t>subsequent letters that follow</w:t>
+      </w:r>
+      <w:r>
+        <w:t>.</w:t>
+      </w:r>
+      <w:r>
+        <w:t xml:space="preserve"> </w:t>
+      </w:r>
+      <w:r>
+        <w:t>I also realised my function will not work with another data type as I get a data type error when using an integer as my parameter for input, indicating that the way I print out in my function using array allocation to print out a single letter at a time only works on string because a string is an array of characters and an integer is not, it is a single value even though it may contain two characters on the output screen when you look at it</w:t>
+      </w:r>
+      <w:r>
+        <w:t>.</w:t>
+      </w:r>
+    </w:p>
+    <w:p>
       <w:bookmarkStart w:id="0" w:name="_GoBack"/>
       <w:bookmarkEnd w:id="0"/>
-    </w:p>
-    <w:p/>
-    <w:p>
-      <w:r>
-        <w:t xml:space="preserve">The volume of a sphere is 4/3πr3, where π has the value of "pi" given in Section 2.1 of your textbook. Write a function called </w:t>
-      </w:r>
-      <w:proofErr w:type="spellStart"/>
-      <w:r>
-        <w:t>print_volume</w:t>
-      </w:r>
-      <w:proofErr w:type="spellEnd"/>
-      <w:r>
-        <w:t xml:space="preserve"> (r) that takes an argument for the radius of the sphere, and prints the volume of the sphere.</w:t>
-      </w:r>
-    </w:p>
-    <w:p/>
-    <w:p>
-      <w:r>
-        <w:t xml:space="preserve">Call your </w:t>
-      </w:r>
-      <w:proofErr w:type="spellStart"/>
-      <w:r>
-        <w:t>print_volume</w:t>
-      </w:r>
-      <w:proofErr w:type="spellEnd"/>
-      <w:r>
-        <w:t xml:space="preserve"> function three times with different values for radius.</w:t>
-      </w:r>
-    </w:p>
-    <w:p/>
-    <w:p>
-      <w:r>
-        <w:t>Include all of the following in your Learning Journal:</w:t>
-      </w:r>
-    </w:p>
-    <w:p/>
-    <w:p>
-      <w:proofErr w:type="gramStart"/>
-      <w:r>
-        <w:t xml:space="preserve">The code for your </w:t>
-      </w:r>
-      <w:proofErr w:type="spellStart"/>
-      <w:r>
-        <w:t>print_volume</w:t>
-      </w:r>
-      <w:proofErr w:type="spellEnd"/>
-      <w:r>
-        <w:t xml:space="preserve"> function.</w:t>
-      </w:r>
-      <w:proofErr w:type="gramEnd"/>
+      <w:r>
+        <w:t>During this week I learnt how to define a function, how to assign variables both inside and outside a function</w:t>
+      </w:r>
+      <w:r>
+        <w:t>, how to overwrite functions intentionally and also avoid overwriting them by accident</w:t>
+      </w:r>
+      <w:r>
+        <w:t>, how to call functions, how to name things correctly and how to pass arguments to functions.</w:t>
+      </w:r>
     </w:p>
     <w:p>
-      <w:proofErr w:type="gramStart"/>
-      <w:r>
-        <w:t xml:space="preserve">The inputs and outputs to three calls of your </w:t>
-      </w:r>
-      <w:proofErr w:type="spellStart"/>
-      <w:r>
-        <w:t>print_volume</w:t>
-      </w:r>
-      <w:proofErr w:type="spellEnd"/>
-      <w:r>
-        <w:t>.</w:t>
-      </w:r>
-      <w:proofErr w:type="gramEnd"/>
-    </w:p>
-    <w:p/>
-    <w:p>
-      <w:r>
-        <w:t>Part 2:</w:t>
-      </w:r>
-    </w:p>
-    <w:p/>
-    <w:p>
-      <w:r>
-        <w:t>Write your own function that illustrates a feature that you learned in this unit. The function must take at least one argument. The function should be your own creation, not copied from any other source. Do not copy a function from your textbook or the Internet.</w:t>
-      </w:r>
-    </w:p>
-    <w:p/>
-    <w:p>
-      <w:r>
-        <w:t>Include all of the following in your Learning Journal:</w:t>
-      </w:r>
-    </w:p>
-    <w:p/>
-    <w:p>
-      <w:proofErr w:type="gramStart"/>
-      <w:r>
-        <w:t>The code for the function that you invented.</w:t>
-      </w:r>
-      <w:proofErr w:type="gramEnd"/>
-    </w:p>
-    <w:p>
-      <w:proofErr w:type="gramStart"/>
-      <w:r>
-        <w:t>The inputs and outputs to three calls of your invented function.</w:t>
-      </w:r>
-      <w:proofErr w:type="gramEnd"/>
-    </w:p>
-    <w:p>
-      <w:r>
-        <w:t xml:space="preserve">A description of what feature(s) your function illustrates.  </w:t>
+      <w:r>
+        <w:rPr>
+          <w:noProof/>
+          <w:lang w:eastAsia="en-ZA"/>
+        </w:rPr>
+        <w:lastRenderedPageBreak/>
+        <w:drawing>
+          <wp:inline distT="0" distB="0" distL="0" distR="0" wp14:anchorId="573C4422" wp14:editId="534F745E">
+            <wp:extent cx="5731510" cy="3420959"/>
+            <wp:effectExtent l="0" t="0" r="2540" b="8255"/>
+            <wp:docPr id="4" name="Picture 4"/>
+            <wp:cNvGraphicFramePr>
+              <a:graphicFrameLocks xmlns:a="http://schemas.openxmlformats.org/drawingml/2006/main" noChangeAspect="1"/>
+            </wp:cNvGraphicFramePr>
+            <a:graphic xmlns:a="http://schemas.openxmlformats.org/drawingml/2006/main">
+              <a:graphicData uri="http://schemas.openxmlformats.org/drawingml/2006/picture">
+                <pic:pic xmlns:pic="http://schemas.openxmlformats.org/drawingml/2006/picture">
+                  <pic:nvPicPr>
+                    <pic:cNvPr id="0" name=""/>
+                    <pic:cNvPicPr/>
+                  </pic:nvPicPr>
+                  <pic:blipFill>
+                    <a:blip r:embed="rId6">
+                      <a:extLst>
+                        <a:ext uri="{28A0092B-C50C-407E-A947-70E740481C1C}">
+                          <a14:useLocalDpi xmlns:a14="http://schemas.microsoft.com/office/drawing/2010/main" val="0"/>
+                        </a:ext>
+                      </a:extLst>
+                    </a:blip>
+                    <a:stretch>
+                      <a:fillRect/>
+                    </a:stretch>
+                  </pic:blipFill>
+                  <pic:spPr>
+                    <a:xfrm>
+                      <a:off x="0" y="0"/>
+                      <a:ext cx="5731510" cy="3420959"/>
+                    </a:xfrm>
+                    <a:prstGeom prst="rect">
+                      <a:avLst/>
+                    </a:prstGeom>
+                  </pic:spPr>
+                </pic:pic>
+              </a:graphicData>
+            </a:graphic>
+          </wp:inline>
+        </w:drawing>
       </w:r>
     </w:p>
     <w:sectPr>
@@ -309,6 +388,36 @@
     <w:semiHidden/>
     <w:unhideWhenUsed/>
   </w:style>
+  <w:style w:type="paragraph" w:styleId="BalloonText">
+    <w:name w:val="Balloon Text"/>
+    <w:basedOn w:val="Normal"/>
+    <w:link w:val="BalloonTextChar"/>
+    <w:uiPriority w:val="99"/>
+    <w:semiHidden/>
+    <w:unhideWhenUsed/>
+    <w:rsid w:val="00BC3C35"/>
+    <w:pPr>
+      <w:spacing w:after="0" w:line="240" w:lineRule="auto"/>
+    </w:pPr>
+    <w:rPr>
+      <w:rFonts w:ascii="Tahoma" w:hAnsi="Tahoma" w:cs="Tahoma"/>
+      <w:sz w:val="16"/>
+      <w:szCs w:val="16"/>
+    </w:rPr>
+  </w:style>
+  <w:style w:type="character" w:customStyle="1" w:styleId="BalloonTextChar">
+    <w:name w:val="Balloon Text Char"/>
+    <w:basedOn w:val="DefaultParagraphFont"/>
+    <w:link w:val="BalloonText"/>
+    <w:uiPriority w:val="99"/>
+    <w:semiHidden/>
+    <w:rsid w:val="00BC3C35"/>
+    <w:rPr>
+      <w:rFonts w:ascii="Tahoma" w:hAnsi="Tahoma" w:cs="Tahoma"/>
+      <w:sz w:val="16"/>
+      <w:szCs w:val="16"/>
+    </w:rPr>
+  </w:style>
 </w:styles>
 </file>
 
@@ -499,6 +608,36 @@
     <w:semiHidden/>
     <w:unhideWhenUsed/>
   </w:style>
+  <w:style w:type="paragraph" w:styleId="BalloonText">
+    <w:name w:val="Balloon Text"/>
+    <w:basedOn w:val="Normal"/>
+    <w:link w:val="BalloonTextChar"/>
+    <w:uiPriority w:val="99"/>
+    <w:semiHidden/>
+    <w:unhideWhenUsed/>
+    <w:rsid w:val="00BC3C35"/>
+    <w:pPr>
+      <w:spacing w:after="0" w:line="240" w:lineRule="auto"/>
+    </w:pPr>
+    <w:rPr>
+      <w:rFonts w:ascii="Tahoma" w:hAnsi="Tahoma" w:cs="Tahoma"/>
+      <w:sz w:val="16"/>
+      <w:szCs w:val="16"/>
+    </w:rPr>
+  </w:style>
+  <w:style w:type="character" w:customStyle="1" w:styleId="BalloonTextChar">
+    <w:name w:val="Balloon Text Char"/>
+    <w:basedOn w:val="DefaultParagraphFont"/>
+    <w:link w:val="BalloonText"/>
+    <w:uiPriority w:val="99"/>
+    <w:semiHidden/>
+    <w:rsid w:val="00BC3C35"/>
+    <w:rPr>
+      <w:rFonts w:ascii="Tahoma" w:hAnsi="Tahoma" w:cs="Tahoma"/>
+      <w:sz w:val="16"/>
+      <w:szCs w:val="16"/>
+    </w:rPr>
+  </w:style>
 </w:styles>
 </file>
 

</xml_diff>